<commit_message>
Trying to add instructions for handling PYTHONPATH.
</commit_message>
<xml_diff>
--- a/resources/pi2go_sim/WS2-Pi2GoSimulator-IDLE.docx
+++ b/resources/pi2go_sim/WS2-Pi2GoSimulator-IDLE.docx
@@ -1175,6 +1175,8 @@
         </w:pBdr>
         <w:rPr>
           <w:rFonts w:asciiTheme="majorHAnsi" w:hAnsiTheme="majorHAnsi" w:cstheme="majorHAnsi"/>
+          <w:b/>
+          <w:bCs/>
           <w:color w:val="000000"/>
           <w:sz w:val="22"/>
           <w:szCs w:val="22"/>
@@ -1187,7 +1189,68 @@
           <w:sz w:val="22"/>
           <w:szCs w:val="22"/>
         </w:rPr>
-        <w:t xml:space="preserve">Then you need to open the file </w:t>
+        <w:t xml:space="preserve">Then you need to </w:t>
+      </w:r>
+      <w:r>
+        <w:rPr>
+          <w:rFonts w:asciiTheme="majorHAnsi" w:hAnsiTheme="majorHAnsi" w:cstheme="majorHAnsi"/>
+          <w:color w:val="000000"/>
+          <w:sz w:val="22"/>
+          <w:szCs w:val="22"/>
+        </w:rPr>
+        <w:t xml:space="preserve">add the simulator to your PYTHONPATH. </w:t>
+      </w:r>
+      <w:r>
+        <w:rPr>
+          <w:rFonts w:asciiTheme="majorHAnsi" w:hAnsiTheme="majorHAnsi" w:cstheme="majorHAnsi"/>
+          <w:b/>
+          <w:bCs/>
+          <w:color w:val="000000"/>
+          <w:sz w:val="22"/>
+          <w:szCs w:val="22"/>
+        </w:rPr>
+        <w:t>To do this see the box at the end of this worksheet.</w:t>
+      </w:r>
+    </w:p>
+    <w:p>
+      <w:pPr>
+        <w:pBdr>
+          <w:top w:val="single" w:sz="4" w:space="1" w:color="auto"/>
+          <w:left w:val="single" w:sz="4" w:space="4" w:color="auto"/>
+          <w:bottom w:val="single" w:sz="4" w:space="1" w:color="auto"/>
+          <w:right w:val="single" w:sz="4" w:space="4" w:color="auto"/>
+        </w:pBdr>
+        <w:rPr>
+          <w:rFonts w:asciiTheme="majorHAnsi" w:hAnsiTheme="majorHAnsi" w:cstheme="majorHAnsi"/>
+          <w:color w:val="000000"/>
+          <w:sz w:val="22"/>
+          <w:szCs w:val="22"/>
+        </w:rPr>
+      </w:pPr>
+    </w:p>
+    <w:p>
+      <w:pPr>
+        <w:pBdr>
+          <w:top w:val="single" w:sz="4" w:space="1" w:color="auto"/>
+          <w:left w:val="single" w:sz="4" w:space="4" w:color="auto"/>
+          <w:bottom w:val="single" w:sz="4" w:space="1" w:color="auto"/>
+          <w:right w:val="single" w:sz="4" w:space="4" w:color="auto"/>
+        </w:pBdr>
+        <w:rPr>
+          <w:rFonts w:asciiTheme="majorHAnsi" w:hAnsiTheme="majorHAnsi" w:cstheme="majorHAnsi"/>
+          <w:color w:val="000000"/>
+          <w:sz w:val="22"/>
+          <w:szCs w:val="22"/>
+        </w:rPr>
+      </w:pPr>
+      <w:r>
+        <w:rPr>
+          <w:rFonts w:asciiTheme="majorHAnsi" w:hAnsiTheme="majorHAnsi" w:cstheme="majorHAnsi"/>
+          <w:color w:val="000000"/>
+          <w:sz w:val="22"/>
+          <w:szCs w:val="22"/>
+        </w:rPr>
+        <w:t xml:space="preserve">open the file </w:t>
       </w:r>
       <w:r>
         <w:rPr>
@@ -1214,8 +1277,18 @@
           <w:sz w:val="22"/>
           <w:szCs w:val="22"/>
         </w:rPr>
-        <w:t>setup_programming.py</w:t>
-      </w:r>
+        <w:t xml:space="preserve">setup_programming.py </w:t>
+      </w:r>
+      <w:r>
+        <w:rPr>
+          <w:rFonts w:asciiTheme="majorHAnsi" w:hAnsiTheme="majorHAnsi" w:cstheme="majorHAnsi"/>
+          <w:color w:val="000000"/>
+          <w:sz w:val="22"/>
+          <w:szCs w:val="22"/>
+        </w:rPr>
+        <w:t xml:space="preserve">in the </w:t>
+      </w:r>
+      <w:proofErr w:type="spellStart"/>
       <w:r>
         <w:rPr>
           <w:rFonts w:ascii="Courier" w:hAnsi="Courier" w:cstheme="majorHAnsi"/>
@@ -1223,8 +1296,9 @@
           <w:sz w:val="22"/>
           <w:szCs w:val="22"/>
         </w:rPr>
-        <w:t xml:space="preserve"> </w:t>
-      </w:r>
+        <w:t>pirover_simulator</w:t>
+      </w:r>
+      <w:proofErr w:type="spellEnd"/>
       <w:r>
         <w:rPr>
           <w:rFonts w:asciiTheme="majorHAnsi" w:hAnsiTheme="majorHAnsi" w:cstheme="majorHAnsi"/>
@@ -1232,19 +1306,19 @@
           <w:sz w:val="22"/>
           <w:szCs w:val="22"/>
         </w:rPr>
-        <w:t xml:space="preserve">in the </w:t>
-      </w:r>
-      <w:proofErr w:type="spellStart"/>
-      <w:r>
-        <w:rPr>
-          <w:rFonts w:ascii="Courier" w:hAnsi="Courier" w:cstheme="majorHAnsi"/>
+        <w:t xml:space="preserve"> folder).  Once this file is open select </w:t>
+      </w:r>
+      <w:r>
+        <w:rPr>
+          <w:rFonts w:asciiTheme="majorHAnsi" w:hAnsiTheme="majorHAnsi" w:cstheme="majorHAnsi"/>
+          <w:b/>
+          <w:bCs/>
           <w:color w:val="000000"/>
           <w:sz w:val="22"/>
           <w:szCs w:val="22"/>
         </w:rPr>
-        <w:t>pirover_simulator</w:t>
-      </w:r>
-      <w:proofErr w:type="spellEnd"/>
+        <w:t xml:space="preserve">Run Module </w:t>
+      </w:r>
       <w:r>
         <w:rPr>
           <w:rFonts w:asciiTheme="majorHAnsi" w:hAnsiTheme="majorHAnsi" w:cstheme="majorHAnsi"/>
@@ -1252,7 +1326,7 @@
           <w:sz w:val="22"/>
           <w:szCs w:val="22"/>
         </w:rPr>
-        <w:t xml:space="preserve"> folder).  Once this file is open select </w:t>
+        <w:t xml:space="preserve">from the </w:t>
       </w:r>
       <w:r>
         <w:rPr>
@@ -1263,7 +1337,7 @@
           <w:sz w:val="22"/>
           <w:szCs w:val="22"/>
         </w:rPr>
-        <w:t xml:space="preserve">Run Module </w:t>
+        <w:t>Run</w:t>
       </w:r>
       <w:r>
         <w:rPr>
@@ -1272,28 +1346,51 @@
           <w:sz w:val="22"/>
           <w:szCs w:val="22"/>
         </w:rPr>
-        <w:t xml:space="preserve">from the </w:t>
-      </w:r>
-      <w:r>
-        <w:rPr>
-          <w:rFonts w:asciiTheme="majorHAnsi" w:hAnsiTheme="majorHAnsi" w:cstheme="majorHAnsi"/>
-          <w:b/>
-          <w:bCs/>
-          <w:color w:val="000000"/>
-          <w:sz w:val="22"/>
-          <w:szCs w:val="22"/>
-        </w:rPr>
-        <w:t>Run</w:t>
-      </w:r>
-      <w:r>
+        <w:t xml:space="preserve"> menu.</w:t>
+      </w:r>
+    </w:p>
+    <w:p>
+      <w:pPr>
+        <w:pBdr>
+          <w:top w:val="single" w:sz="4" w:space="1" w:color="auto"/>
+          <w:left w:val="single" w:sz="4" w:space="4" w:color="auto"/>
+          <w:bottom w:val="single" w:sz="4" w:space="1" w:color="auto"/>
+          <w:right w:val="single" w:sz="4" w:space="4" w:color="auto"/>
+        </w:pBdr>
         <w:rPr>
           <w:rFonts w:asciiTheme="majorHAnsi" w:hAnsiTheme="majorHAnsi" w:cstheme="majorHAnsi"/>
           <w:color w:val="000000"/>
           <w:sz w:val="22"/>
           <w:szCs w:val="22"/>
         </w:rPr>
-        <w:t xml:space="preserve"> menu.</w:t>
-      </w:r>
+      </w:pPr>
+    </w:p>
+    <w:p>
+      <w:pPr>
+        <w:pBdr>
+          <w:top w:val="single" w:sz="4" w:space="1" w:color="auto"/>
+          <w:left w:val="single" w:sz="4" w:space="4" w:color="auto"/>
+          <w:bottom w:val="single" w:sz="4" w:space="1" w:color="auto"/>
+          <w:right w:val="single" w:sz="4" w:space="4" w:color="auto"/>
+        </w:pBdr>
+        <w:rPr>
+          <w:rFonts w:asciiTheme="majorHAnsi" w:hAnsiTheme="majorHAnsi" w:cstheme="majorHAnsi"/>
+          <w:color w:val="000000"/>
+          <w:sz w:val="22"/>
+          <w:szCs w:val="22"/>
+        </w:rPr>
+      </w:pPr>
+      <w:r>
+        <w:rPr>
+          <w:rFonts w:asciiTheme="majorHAnsi" w:hAnsiTheme="majorHAnsi" w:cstheme="majorHAnsi"/>
+          <w:color w:val="000000"/>
+          <w:sz w:val="22"/>
+          <w:szCs w:val="22"/>
+        </w:rPr>
+        <w:t>This will print the path to the simulator directory.  You can ignore this for now, but will need it when you start using files for your programs.</w:t>
+      </w:r>
+      <w:bookmarkStart w:id="0" w:name="_GoBack"/>
+      <w:bookmarkEnd w:id="0"/>
     </w:p>
     <w:p>
       <w:pPr>
@@ -2320,7 +2417,6 @@
         <w:rPr>
           <w:rFonts w:ascii="Calibri" w:eastAsia="Calibri" w:hAnsi="Calibri" w:cs="Calibri"/>
         </w:rPr>
-        <w:lastRenderedPageBreak/>
         <w:t>You will learn more about controlling the Pi2Go robot from the Python Command Line in worksheet WS3.</w:t>
       </w:r>
     </w:p>
@@ -2407,8 +2503,6 @@
         </w:rPr>
         <w:t>Otherwise carry on to worksheet 3.</w:t>
       </w:r>
-      <w:bookmarkStart w:id="0" w:name="_GoBack"/>
-      <w:bookmarkEnd w:id="0"/>
     </w:p>
     <w:p>
       <w:pPr>

</xml_diff>